<commit_message>
Stripe payment under web services not completed (added)
</commit_message>
<xml_diff>
--- a/Report/G7T1 AlanExpress Report.docx
+++ b/Report/G7T1 AlanExpress Report.docx
@@ -574,7 +574,25 @@
                                 <w:sz w:val="32"/>
                                 <w:szCs w:val="32"/>
                               </w:rPr>
-                              <w:t xml:space="preserve">Muhammad Syukri Bin </w:t>
+                              <w:t xml:space="preserve">Muhammad </w:t>
+                            </w:r>
+                            <w:proofErr w:type="spellStart"/>
+                            <w:r>
+                              <w:rPr>
+                                <w:rFonts w:ascii="Cambria" w:hAnsi="Cambria"/>
+                                <w:sz w:val="32"/>
+                                <w:szCs w:val="32"/>
+                              </w:rPr>
+                              <w:t>Syukri</w:t>
+                            </w:r>
+                            <w:proofErr w:type="spellEnd"/>
+                            <w:r>
+                              <w:rPr>
+                                <w:rFonts w:ascii="Cambria" w:hAnsi="Cambria"/>
+                                <w:sz w:val="32"/>
+                                <w:szCs w:val="32"/>
+                              </w:rPr>
+                              <w:t xml:space="preserve"> Bin </w:t>
                             </w:r>
                             <w:proofErr w:type="spellStart"/>
                             <w:r>
@@ -1236,13 +1254,7 @@
         <w:rPr>
           <w:rFonts w:ascii="Calibri" w:eastAsia="Calibri" w:hAnsi="Calibri" w:cs="Calibri"/>
         </w:rPr>
-        <w:t xml:space="preserve"> </w:t>
-      </w:r>
-      <w:r>
-        <w:rPr>
-          <w:rFonts w:ascii="Calibri" w:eastAsia="Calibri" w:hAnsi="Calibri" w:cs="Calibri"/>
-        </w:rPr>
-        <w:t xml:space="preserve">details via the </w:t>
+        <w:t xml:space="preserve"> details via the </w:t>
       </w:r>
       <w:proofErr w:type="spellStart"/>
       <w:r>
@@ -1338,13 +1350,7 @@
         <w:rPr>
           <w:rFonts w:ascii="Calibri" w:hAnsi="Calibri" w:cs="Arial"/>
         </w:rPr>
-        <w:t>Upon submission of order,</w:t>
-      </w:r>
-      <w:r>
-        <w:rPr>
-          <w:rFonts w:ascii="Calibri" w:hAnsi="Calibri" w:cs="Arial"/>
-        </w:rPr>
-        <w:t xml:space="preserve"> </w:t>
+        <w:t xml:space="preserve">Upon submission of order, </w:t>
       </w:r>
       <w:r>
         <w:rPr>
@@ -1514,32 +1520,26 @@
         <w:rPr>
           <w:rFonts w:ascii="Calibri" w:hAnsi="Calibri" w:cs="Arial"/>
         </w:rPr>
+        <w:t xml:space="preserve"> then does a JDBC Update into </w:t>
+      </w:r>
+      <w:proofErr w:type="spellStart"/>
+      <w:r>
+        <w:rPr>
+          <w:rFonts w:ascii="Calibri" w:hAnsi="Calibri" w:cs="Arial"/>
+        </w:rPr>
+        <w:t>alanexpress_orders</w:t>
+      </w:r>
+      <w:proofErr w:type="spellEnd"/>
+      <w:r>
+        <w:rPr>
+          <w:rFonts w:ascii="Calibri" w:hAnsi="Calibri" w:cs="Arial"/>
+        </w:rPr>
         <w:t xml:space="preserve"> </w:t>
       </w:r>
       <w:r>
         <w:rPr>
           <w:rFonts w:ascii="Calibri" w:hAnsi="Calibri" w:cs="Arial"/>
         </w:rPr>
-        <w:t xml:space="preserve">then does a JDBC Update into </w:t>
-      </w:r>
-      <w:proofErr w:type="spellStart"/>
-      <w:r>
-        <w:rPr>
-          <w:rFonts w:ascii="Calibri" w:hAnsi="Calibri" w:cs="Arial"/>
-        </w:rPr>
-        <w:t>alanexpress_orders</w:t>
-      </w:r>
-      <w:proofErr w:type="spellEnd"/>
-      <w:r>
-        <w:rPr>
-          <w:rFonts w:ascii="Calibri" w:hAnsi="Calibri" w:cs="Arial"/>
-        </w:rPr>
-        <w:t xml:space="preserve"> </w:t>
-      </w:r>
-      <w:r>
-        <w:rPr>
-          <w:rFonts w:ascii="Calibri" w:hAnsi="Calibri" w:cs="Arial"/>
-        </w:rPr>
         <w:t>database</w:t>
       </w:r>
       <w:r>
@@ -1558,13 +1558,7 @@
         <w:rPr>
           <w:rFonts w:ascii="Calibri" w:hAnsi="Calibri" w:cs="Arial"/>
         </w:rPr>
-        <w:t xml:space="preserve"> </w:t>
-      </w:r>
-      <w:r>
-        <w:rPr>
-          <w:rFonts w:ascii="Calibri" w:hAnsi="Calibri" w:cs="Arial"/>
-        </w:rPr>
-        <w:t xml:space="preserve">201 status via the </w:t>
+        <w:t xml:space="preserve"> 201 status via the </w:t>
       </w:r>
       <w:proofErr w:type="spellStart"/>
       <w:r>
@@ -3310,13 +3304,7 @@
         <w:rPr>
           <w:rFonts w:ascii="Calibri" w:hAnsi="Calibri" w:cs="Arial"/>
         </w:rPr>
-        <w:t xml:space="preserve"> </w:t>
-      </w:r>
-      <w:r>
-        <w:rPr>
-          <w:rFonts w:ascii="Calibri" w:hAnsi="Calibri" w:cs="Arial"/>
-        </w:rPr>
-        <w:t xml:space="preserve">orders4 service via </w:t>
+        <w:t xml:space="preserve"> orders4 service via </w:t>
       </w:r>
       <w:r>
         <w:rPr>
@@ -4411,13 +4399,7 @@
               <w:rPr>
                 <w:rFonts w:ascii="Calibri" w:hAnsi="Calibri" w:cs="Arial"/>
               </w:rPr>
-              <w:t xml:space="preserve">GET </w:t>
-            </w:r>
-            <w:r>
-              <w:rPr>
-                <w:rFonts w:ascii="Calibri" w:hAnsi="Calibri" w:cs="Arial"/>
-              </w:rPr>
-              <w:t>/users1/{username}</w:t>
+              <w:t>GET /users1/{username}</w:t>
             </w:r>
           </w:p>
         </w:tc>
@@ -4584,25 +4566,7 @@
               <w:rPr>
                 <w:rFonts w:ascii="Calibri" w:hAnsi="Calibri" w:cs="Arial"/>
               </w:rPr>
-              <w:t xml:space="preserve">gender, email, </w:t>
-            </w:r>
-            <w:r>
-              <w:rPr>
-                <w:rFonts w:ascii="Calibri" w:hAnsi="Calibri" w:cs="Arial"/>
-              </w:rPr>
-              <w:t>latitude</w:t>
-            </w:r>
-            <w:r>
-              <w:rPr>
-                <w:rFonts w:ascii="Calibri" w:hAnsi="Calibri" w:cs="Arial"/>
-              </w:rPr>
-              <w:t xml:space="preserve">, </w:t>
-            </w:r>
-            <w:r>
-              <w:rPr>
-                <w:rFonts w:ascii="Calibri" w:hAnsi="Calibri" w:cs="Arial"/>
-              </w:rPr>
-              <w:t>longitude</w:t>
+              <w:t>gender, email, latitude, longitude</w:t>
             </w:r>
           </w:p>
         </w:tc>
@@ -4672,19 +4636,7 @@
               <w:rPr>
                 <w:rFonts w:ascii="Calibri" w:hAnsi="Calibri" w:cs="Arial"/>
               </w:rPr>
-              <w:t xml:space="preserve">Adding </w:t>
-            </w:r>
-            <w:r>
-              <w:rPr>
-                <w:rFonts w:ascii="Calibri" w:hAnsi="Calibri" w:cs="Arial"/>
-              </w:rPr>
-              <w:t>latitude and longitude</w:t>
-            </w:r>
-            <w:r>
-              <w:rPr>
-                <w:rFonts w:ascii="Calibri" w:hAnsi="Calibri" w:cs="Arial"/>
-              </w:rPr>
-              <w:t xml:space="preserve"> to a user based on the username</w:t>
+              <w:t>Adding latitude and longitude to a user based on the username</w:t>
             </w:r>
           </w:p>
           <w:p>
@@ -4722,13 +4674,7 @@
               <w:rPr>
                 <w:rFonts w:ascii="Calibri" w:hAnsi="Calibri" w:cs="Arial"/>
               </w:rPr>
-              <w:t xml:space="preserve">Username, latitude, </w:t>
-            </w:r>
-            <w:r>
-              <w:rPr>
-                <w:rFonts w:ascii="Calibri" w:hAnsi="Calibri" w:cs="Arial"/>
-              </w:rPr>
-              <w:t>longitude</w:t>
+              <w:t>Username, latitude, longitude</w:t>
             </w:r>
           </w:p>
         </w:tc>
@@ -4838,28 +4784,14 @@
                 <w:rFonts w:ascii="Calibri" w:hAnsi="Calibri" w:cs="Arial"/>
                 <w:iCs/>
               </w:rPr>
-              <w:t xml:space="preserve"> </w:t>
+              <w:t xml:space="preserve"> in </w:t>
             </w:r>
             <w:r>
               <w:rPr>
                 <w:rFonts w:ascii="Calibri" w:hAnsi="Calibri" w:cs="Arial"/>
                 <w:iCs/>
               </w:rPr>
-              <w:t xml:space="preserve">in </w:t>
-            </w:r>
-            <w:r>
-              <w:rPr>
-                <w:rFonts w:ascii="Calibri" w:hAnsi="Calibri" w:cs="Arial"/>
-                <w:iCs/>
-              </w:rPr>
-              <w:t>restaurant</w:t>
-            </w:r>
-            <w:r>
-              <w:rPr>
-                <w:rFonts w:ascii="Calibri" w:hAnsi="Calibri" w:cs="Arial"/>
-                <w:iCs/>
-              </w:rPr>
-              <w:t xml:space="preserve"> </w:t>
+              <w:t xml:space="preserve">restaurant </w:t>
             </w:r>
             <w:r>
               <w:rPr>
@@ -4896,14 +4828,7 @@
                 <w:rFonts w:ascii="Calibri" w:hAnsi="Calibri" w:cs="Arial"/>
                 <w:iCs/>
               </w:rPr>
-              <w:t xml:space="preserve"> </w:t>
-            </w:r>
-            <w:r>
-              <w:rPr>
-                <w:rFonts w:ascii="Calibri" w:hAnsi="Calibri" w:cs="Arial"/>
-                <w:iCs/>
-              </w:rPr>
-              <w:t>restaurants</w:t>
+              <w:t xml:space="preserve"> restaurants</w:t>
             </w:r>
           </w:p>
         </w:tc>
@@ -5116,14 +5041,7 @@
                 <w:rFonts w:ascii="Calibri" w:hAnsi="Calibri" w:cs="Arial"/>
                 <w:iCs/>
               </w:rPr>
-              <w:t>R</w:t>
-            </w:r>
-            <w:r>
-              <w:rPr>
-                <w:rFonts w:ascii="Calibri" w:hAnsi="Calibri" w:cs="Arial"/>
-                <w:iCs/>
-              </w:rPr>
-              <w:t>estaurant</w:t>
+              <w:t>Restaurant</w:t>
             </w:r>
           </w:p>
         </w:tc>
@@ -5301,21 +5219,7 @@
                 <w:rFonts w:ascii="Calibri" w:hAnsi="Calibri" w:cs="Arial"/>
                 <w:iCs/>
               </w:rPr>
-              <w:t>R</w:t>
-            </w:r>
-            <w:r>
-              <w:rPr>
-                <w:rFonts w:ascii="Calibri" w:hAnsi="Calibri" w:cs="Arial"/>
-                <w:iCs/>
-              </w:rPr>
-              <w:t>estaurant</w:t>
-            </w:r>
-            <w:r>
-              <w:rPr>
-                <w:rFonts w:ascii="Calibri" w:hAnsi="Calibri" w:cs="Arial"/>
-                <w:iCs/>
-              </w:rPr>
-              <w:t>_id</w:t>
+              <w:t>Restaurant_id</w:t>
             </w:r>
             <w:proofErr w:type="spellEnd"/>
           </w:p>
@@ -5429,19 +5333,7 @@
               <w:rPr>
                 <w:rFonts w:ascii="Calibri" w:hAnsi="Calibri" w:cs="Arial"/>
               </w:rPr>
-              <w:t xml:space="preserve">food </w:t>
-            </w:r>
-            <w:r>
-              <w:rPr>
-                <w:rFonts w:ascii="Calibri" w:hAnsi="Calibri" w:cs="Arial"/>
-              </w:rPr>
-              <w:t xml:space="preserve">to </w:t>
-            </w:r>
-            <w:r>
-              <w:rPr>
-                <w:rFonts w:ascii="Calibri" w:hAnsi="Calibri" w:cs="Arial"/>
-              </w:rPr>
-              <w:t>a restaurant</w:t>
+              <w:t>food to a restaurant</w:t>
             </w:r>
           </w:p>
           <w:p>
@@ -5689,31 +5581,7 @@
               <w:rPr>
                 <w:rFonts w:ascii="Calibri" w:hAnsi="Calibri" w:cs="Arial"/>
               </w:rPr>
-              <w:t>food</w:t>
-            </w:r>
-            <w:r>
-              <w:rPr>
-                <w:rFonts w:ascii="Calibri" w:hAnsi="Calibri" w:cs="Arial"/>
-              </w:rPr>
-              <w:t xml:space="preserve"> details </w:t>
-            </w:r>
-            <w:r>
-              <w:rPr>
-                <w:rFonts w:ascii="Calibri" w:hAnsi="Calibri" w:cs="Arial"/>
-              </w:rPr>
-              <w:t>in</w:t>
-            </w:r>
-            <w:r>
-              <w:rPr>
-                <w:rFonts w:ascii="Calibri" w:hAnsi="Calibri" w:cs="Arial"/>
-              </w:rPr>
-              <w:t>side</w:t>
-            </w:r>
-            <w:r>
-              <w:rPr>
-                <w:rFonts w:ascii="Calibri" w:hAnsi="Calibri" w:cs="Arial"/>
-              </w:rPr>
-              <w:t xml:space="preserve"> a </w:t>
+              <w:t xml:space="preserve">food details inside a </w:t>
             </w:r>
             <w:proofErr w:type="gramStart"/>
             <w:r>
@@ -7279,7 +7147,19 @@
               <w:rPr>
                 <w:rFonts w:ascii="Calibri" w:hAnsi="Calibri" w:cs="Arial"/>
               </w:rPr>
-              <w:t>To be continued as Facebook account in the list-view</w:t>
+              <w:t xml:space="preserve">To be continued as Facebook </w:t>
+            </w:r>
+            <w:r>
+              <w:rPr>
+                <w:rFonts w:ascii="Calibri" w:hAnsi="Calibri" w:cs="Arial"/>
+              </w:rPr>
+              <w:t>username</w:t>
+            </w:r>
+            <w:r>
+              <w:rPr>
+                <w:rFonts w:ascii="Calibri" w:hAnsi="Calibri" w:cs="Arial"/>
+              </w:rPr>
+              <w:t xml:space="preserve"> in the list-view</w:t>
             </w:r>
           </w:p>
         </w:tc>
@@ -7340,6 +7220,27 @@
                 <w:lang w:val="en-SG"/>
               </w:rPr>
             </w:pPr>
+            <w:r>
+              <w:rPr>
+                <w:rFonts w:ascii="Calibri" w:hAnsi="Calibri" w:cs="Arial"/>
+                <w:lang w:val="en-SG"/>
+              </w:rPr>
+              <w:t xml:space="preserve">Making payment to check-out orders using </w:t>
+            </w:r>
+            <w:r>
+              <w:rPr>
+                <w:rFonts w:ascii="Calibri" w:hAnsi="Calibri" w:cs="Arial"/>
+                <w:lang w:val="en-SG"/>
+              </w:rPr>
+              <w:t>credit</w:t>
+            </w:r>
+            <w:r>
+              <w:rPr>
+                <w:rFonts w:ascii="Calibri" w:hAnsi="Calibri" w:cs="Arial"/>
+                <w:lang w:val="en-SG"/>
+              </w:rPr>
+              <w:t xml:space="preserve"> card details</w:t>
+            </w:r>
           </w:p>
         </w:tc>
         <w:tc>
@@ -7356,7 +7257,15 @@
               <w:rPr>
                 <w:rFonts w:ascii="Calibri" w:hAnsi="Calibri" w:cs="Arial"/>
               </w:rPr>
-              <w:t>Card details</w:t>
+              <w:t>User c</w:t>
+            </w:r>
+            <w:bookmarkStart w:id="3" w:name="_GoBack"/>
+            <w:bookmarkEnd w:id="3"/>
+            <w:r>
+              <w:rPr>
+                <w:rFonts w:ascii="Calibri" w:hAnsi="Calibri" w:cs="Arial"/>
+              </w:rPr>
+              <w:t>ard details</w:t>
             </w:r>
           </w:p>
         </w:tc>
@@ -7370,6 +7279,12 @@
                 <w:rFonts w:ascii="Calibri" w:hAnsi="Calibri" w:cs="Arial"/>
               </w:rPr>
             </w:pPr>
+            <w:r>
+              <w:rPr>
+                <w:rFonts w:ascii="Calibri" w:hAnsi="Calibri" w:cs="Arial"/>
+              </w:rPr>
+              <w:t>Order payment success</w:t>
+            </w:r>
           </w:p>
         </w:tc>
       </w:tr>
@@ -7940,7 +7855,7 @@
       </w:r>
     </w:p>
     <w:p>
-      <w:bookmarkStart w:id="3" w:name="_Toc446926981"/>
+      <w:bookmarkStart w:id="4" w:name="_Toc446926981"/>
       <w:r>
         <w:t>HTML5, CSS, Bootstrap</w:t>
       </w:r>
@@ -8628,7 +8543,7 @@
         <w:t xml:space="preserve"> </w:t>
       </w:r>
     </w:p>
-    <w:bookmarkEnd w:id="3"/>
+    <w:bookmarkEnd w:id="4"/>
     <w:p>
       <w:pPr>
         <w:rPr>
@@ -8669,65 +8584,59 @@
           <w:rFonts w:cs="Arial"/>
           <w:b/>
         </w:rPr>
-        <w:t>User Scena</w:t>
-      </w:r>
-      <w:bookmarkStart w:id="4" w:name="_GoBack"/>
-      <w:bookmarkEnd w:id="4"/>
-      <w:r>
+        <w:t>User Scenario</w:t>
+      </w:r>
+    </w:p>
+    <w:p>
+      <w:pPr>
+        <w:spacing w:before="120" w:after="120" w:line="240" w:lineRule="auto"/>
+        <w:rPr>
+          <w:rFonts w:cs="Arial"/>
+        </w:rPr>
+      </w:pPr>
+      <w:r>
+        <w:rPr>
+          <w:rFonts w:cs="Arial"/>
+        </w:rPr>
+        <w:t>Login with their username or Facebook account</w:t>
+      </w:r>
+      <w:r>
+        <w:rPr>
+          <w:rFonts w:cs="Arial"/>
+        </w:rPr>
+        <w:t xml:space="preserve"> </w:t>
+      </w:r>
+      <w:r>
+        <w:rPr>
+          <w:rFonts w:cs="Arial"/>
+        </w:rPr>
+        <w:t xml:space="preserve">via </w:t>
+      </w:r>
+      <w:r>
+        <w:rPr>
+          <w:rFonts w:cs="Arial"/>
+        </w:rPr>
+        <w:t xml:space="preserve">Facebook </w:t>
+      </w:r>
+      <w:r>
+        <w:rPr>
+          <w:rFonts w:cs="Arial"/>
+        </w:rPr>
+        <w:t>API</w:t>
+      </w:r>
+    </w:p>
+    <w:p>
+      <w:pPr>
+        <w:spacing w:before="120" w:after="120" w:line="240" w:lineRule="auto"/>
         <w:rPr>
           <w:rFonts w:cs="Arial"/>
           <w:b/>
         </w:rPr>
-        <w:t>rio</w:t>
-      </w:r>
-    </w:p>
-    <w:p>
-      <w:pPr>
-        <w:spacing w:before="120" w:after="120" w:line="240" w:lineRule="auto"/>
-        <w:rPr>
-          <w:rFonts w:cs="Arial"/>
-        </w:rPr>
-      </w:pPr>
-      <w:r>
-        <w:rPr>
-          <w:rFonts w:cs="Arial"/>
-        </w:rPr>
-        <w:t>Login with their username or Facebook account</w:t>
-      </w:r>
-      <w:r>
-        <w:rPr>
-          <w:rFonts w:cs="Arial"/>
-        </w:rPr>
-        <w:t xml:space="preserve"> </w:t>
-      </w:r>
-      <w:r>
-        <w:rPr>
-          <w:rFonts w:cs="Arial"/>
-        </w:rPr>
-        <w:t xml:space="preserve">via </w:t>
-      </w:r>
-      <w:r>
-        <w:rPr>
-          <w:rFonts w:cs="Arial"/>
-        </w:rPr>
-        <w:t xml:space="preserve">Facebook </w:t>
-      </w:r>
-      <w:r>
-        <w:rPr>
-          <w:rFonts w:cs="Arial"/>
-        </w:rPr>
-        <w:t>API</w:t>
-      </w:r>
-    </w:p>
-    <w:p>
-      <w:pPr>
-        <w:spacing w:before="120" w:after="120" w:line="240" w:lineRule="auto"/>
-        <w:rPr>
-          <w:rFonts w:cs="Arial"/>
-          <w:b/>
-        </w:rPr>
-      </w:pPr>
-      <w:r>
+      </w:pPr>
+      <w:r>
+        <w:rPr>
+          <w:noProof/>
+        </w:rPr>
         <w:drawing>
           <wp:inline distT="0" distB="0" distL="0" distR="0" wp14:anchorId="11329F2B" wp14:editId="7C946383">
             <wp:extent cx="4572000" cy="2162175"/>
@@ -8773,6 +8682,9 @@
     </w:p>
     <w:p>
       <w:r>
+        <w:rPr>
+          <w:noProof/>
+        </w:rPr>
         <w:drawing>
           <wp:inline distT="0" distB="0" distL="0" distR="0" wp14:anchorId="534FD5E6" wp14:editId="3B17FE30">
             <wp:extent cx="3733800" cy="4572000"/>
@@ -8840,6 +8752,9 @@
     </w:p>
     <w:p>
       <w:r>
+        <w:rPr>
+          <w:noProof/>
+        </w:rPr>
         <w:drawing>
           <wp:inline distT="0" distB="0" distL="0" distR="0" wp14:anchorId="189CFFA5" wp14:editId="0FDB6F6D">
             <wp:extent cx="4572000" cy="2171700"/>
@@ -8899,6 +8814,9 @@
     </w:p>
     <w:p>
       <w:r>
+        <w:rPr>
+          <w:noProof/>
+        </w:rPr>
         <w:drawing>
           <wp:inline distT="0" distB="0" distL="0" distR="0" wp14:anchorId="7F38F818" wp14:editId="04142FBD">
             <wp:extent cx="4572000" cy="2171700"/>
@@ -8952,6 +8870,9 @@
     </w:p>
     <w:p>
       <w:r>
+        <w:rPr>
+          <w:noProof/>
+        </w:rPr>
         <w:drawing>
           <wp:inline distT="0" distB="0" distL="0" distR="0" wp14:anchorId="22FC03A6" wp14:editId="171DF27C">
             <wp:extent cx="4572000" cy="2162175"/>
@@ -9019,6 +8940,9 @@
     </w:p>
     <w:p>
       <w:r>
+        <w:rPr>
+          <w:noProof/>
+        </w:rPr>
         <w:drawing>
           <wp:inline distT="0" distB="0" distL="0" distR="0" wp14:anchorId="0E0E7BEC" wp14:editId="4B47CF61">
             <wp:extent cx="4572000" cy="2190750"/>
@@ -9079,6 +9003,9 @@
     </w:p>
     <w:p>
       <w:r>
+        <w:rPr>
+          <w:noProof/>
+        </w:rPr>
         <w:drawing>
           <wp:inline distT="0" distB="0" distL="0" distR="0" wp14:anchorId="0B89FD2D" wp14:editId="79A48781">
             <wp:extent cx="3667125" cy="4238625"/>
@@ -9137,6 +9064,9 @@
     </w:p>
     <w:p>
       <w:r>
+        <w:rPr>
+          <w:noProof/>
+        </w:rPr>
         <w:drawing>
           <wp:inline distT="0" distB="0" distL="0" distR="0" wp14:anchorId="25782268" wp14:editId="69463C07">
             <wp:extent cx="4572000" cy="866775"/>
@@ -9202,6 +9132,9 @@
     </w:p>
     <w:p>
       <w:r>
+        <w:rPr>
+          <w:noProof/>
+        </w:rPr>
         <w:drawing>
           <wp:inline distT="0" distB="0" distL="0" distR="0" wp14:anchorId="1655B1D2" wp14:editId="1A3EC3A4">
             <wp:extent cx="4572000" cy="857250"/>
@@ -9253,6 +9186,9 @@
     </w:p>
     <w:p>
       <w:r>
+        <w:rPr>
+          <w:noProof/>
+        </w:rPr>
         <w:drawing>
           <wp:inline distT="0" distB="0" distL="0" distR="0" wp14:anchorId="2B014864" wp14:editId="76F89F2F">
             <wp:extent cx="4572000" cy="2171700"/>
@@ -9344,6 +9280,9 @@
         </w:rPr>
       </w:pPr>
       <w:r>
+        <w:rPr>
+          <w:noProof/>
+        </w:rPr>
         <w:drawing>
           <wp:inline distT="0" distB="0" distL="0" distR="0" wp14:anchorId="0EFF28BC" wp14:editId="17A9E371">
             <wp:extent cx="4572000" cy="2057400"/>
@@ -9389,6 +9328,9 @@
     </w:p>
     <w:p>
       <w:r>
+        <w:rPr>
+          <w:noProof/>
+        </w:rPr>
         <w:lastRenderedPageBreak/>
         <w:drawing>
           <wp:inline distT="0" distB="0" distL="0" distR="0" wp14:anchorId="33382218" wp14:editId="6DD284C6">
@@ -9483,6 +9425,9 @@
     </w:p>
     <w:p>
       <w:r>
+        <w:rPr>
+          <w:noProof/>
+        </w:rPr>
         <w:drawing>
           <wp:inline distT="0" distB="0" distL="0" distR="0" wp14:anchorId="3A85E2B7" wp14:editId="17CAE570">
             <wp:extent cx="4572000" cy="1943100"/>
@@ -9528,6 +9473,9 @@
     </w:p>
     <w:p>
       <w:r>
+        <w:rPr>
+          <w:noProof/>
+        </w:rPr>
         <w:drawing>
           <wp:inline distT="0" distB="0" distL="0" distR="0" wp14:anchorId="7D52F3E8" wp14:editId="6E3CCD9D">
             <wp:extent cx="4572000" cy="2105025"/>
@@ -9589,6 +9537,9 @@
     </w:p>
     <w:p>
       <w:r>
+        <w:rPr>
+          <w:noProof/>
+        </w:rPr>
         <w:lastRenderedPageBreak/>
         <w:drawing>
           <wp:inline distT="0" distB="0" distL="0" distR="0" wp14:anchorId="2446183C" wp14:editId="41FB894B">
@@ -9636,6 +9587,9 @@
     <w:p/>
     <w:p>
       <w:r>
+        <w:rPr>
+          <w:noProof/>
+        </w:rPr>
         <w:drawing>
           <wp:inline distT="0" distB="0" distL="0" distR="0" wp14:anchorId="1F91F16B" wp14:editId="1ED9B12C">
             <wp:extent cx="4572000" cy="2114550"/>
@@ -9783,6 +9737,9 @@
         </w:rPr>
       </w:pPr>
       <w:r>
+        <w:rPr>
+          <w:noProof/>
+        </w:rPr>
         <w:drawing>
           <wp:inline distT="0" distB="0" distL="0" distR="0" wp14:anchorId="1C38DC07" wp14:editId="39DD4CB0">
             <wp:extent cx="4572000" cy="2152650"/>
@@ -9834,6 +9791,9 @@
     </w:p>
     <w:p>
       <w:r>
+        <w:rPr>
+          <w:noProof/>
+        </w:rPr>
         <w:drawing>
           <wp:inline distT="0" distB="0" distL="0" distR="0" wp14:anchorId="290FBAB4" wp14:editId="39DE8FED">
             <wp:extent cx="4572000" cy="2295525"/>
@@ -9892,6 +9852,9 @@
     </w:p>
     <w:p>
       <w:r>
+        <w:rPr>
+          <w:noProof/>
+        </w:rPr>
         <w:drawing>
           <wp:inline distT="0" distB="0" distL="0" distR="0" wp14:anchorId="420BB840" wp14:editId="6ECE901B">
             <wp:extent cx="4572000" cy="1647825"/>
@@ -9937,6 +9900,9 @@
     </w:p>
     <w:p>
       <w:r>
+        <w:rPr>
+          <w:noProof/>
+        </w:rPr>
         <w:drawing>
           <wp:inline distT="0" distB="0" distL="0" distR="0" wp14:anchorId="55D229C5" wp14:editId="7918AB72">
             <wp:extent cx="4572000" cy="2943225"/>
@@ -10002,6 +9968,9 @@
     </w:p>
     <w:p>
       <w:r>
+        <w:rPr>
+          <w:noProof/>
+        </w:rPr>
         <w:lastRenderedPageBreak/>
         <w:drawing>
           <wp:inline distT="0" distB="0" distL="0" distR="0" wp14:anchorId="251D4660" wp14:editId="65B24B77">
@@ -10049,6 +10018,9 @@
     <w:p/>
     <w:p>
       <w:r>
+        <w:rPr>
+          <w:noProof/>
+        </w:rPr>
         <w:drawing>
           <wp:inline distT="0" distB="0" distL="0" distR="0" wp14:anchorId="4D2C5AEF" wp14:editId="324818AF">
             <wp:extent cx="4572000" cy="2590800"/>
@@ -10120,6 +10092,9 @@
     </w:p>
     <w:p>
       <w:r>
+        <w:rPr>
+          <w:noProof/>
+        </w:rPr>
         <w:drawing>
           <wp:inline distT="0" distB="0" distL="0" distR="0" wp14:anchorId="062880C8" wp14:editId="51ACA22C">
             <wp:extent cx="4572000" cy="2428875"/>
@@ -10165,6 +10140,9 @@
     </w:p>
     <w:p>
       <w:r>
+        <w:rPr>
+          <w:noProof/>
+        </w:rPr>
         <w:drawing>
           <wp:inline distT="0" distB="0" distL="0" distR="0" wp14:anchorId="64C0106E" wp14:editId="1E314281">
             <wp:extent cx="4572000" cy="838200"/>
@@ -10224,6 +10202,9 @@
     </w:p>
     <w:p>
       <w:r>
+        <w:rPr>
+          <w:noProof/>
+        </w:rPr>
         <w:lastRenderedPageBreak/>
         <w:drawing>
           <wp:inline distT="0" distB="0" distL="0" distR="0" wp14:anchorId="31D5DE51" wp14:editId="395B0A18">
@@ -10279,10 +10260,7 @@
         <w:t xml:space="preserve"> </w:t>
       </w:r>
       <w:r>
-        <w:t>order</w:t>
-      </w:r>
-      <w:r>
-        <w:t xml:space="preserve">s </w:t>
+        <w:t xml:space="preserve">orders </w:t>
       </w:r>
       <w:r>
         <w:t>that have</w:t>
@@ -10631,13 +10609,7 @@
         <w:pStyle w:val="Heading3"/>
       </w:pPr>
       <w:r>
-        <w:t xml:space="preserve">User Scenario </w:t>
-      </w:r>
-      <w:r>
-        <w:t xml:space="preserve">1 </w:t>
-      </w:r>
-      <w:r>
-        <w:t>– User views restaurants and orders food</w:t>
+        <w:t>User Scenario 1 – User views restaurants and orders food</w:t>
       </w:r>
     </w:p>
     <w:p>
@@ -16685,7 +16657,7 @@
 </file>
 
 <file path=customXml/itemProps1.xml><?xml version="1.0" encoding="utf-8"?>
-<ds:datastoreItem xmlns:ds="http://schemas.openxmlformats.org/officeDocument/2006/customXml" ds:itemID="{6DB65CD3-6A3A-4944-B0DE-C57916B3AC08}">
+<ds:datastoreItem xmlns:ds="http://schemas.openxmlformats.org/officeDocument/2006/customXml" ds:itemID="{61056E20-CCB3-46EE-BE6F-2F8CFB844EC8}">
   <ds:schemaRefs>
     <ds:schemaRef ds:uri="http://schemas.openxmlformats.org/officeDocument/2006/bibliography"/>
   </ds:schemaRefs>

</xml_diff>